<commit_message>
Changes according to reviewers comments
</commit_message>
<xml_diff>
--- a/Task 3/Load_test_report.docx
+++ b/Task 3/Load_test_report.docx
@@ -158,41 +158,140 @@
         </w:rPr>
         <w:t>:</w:t>
       </w:r>
-      <w:r>
-        <w:rPr>
-          <w:b/>
-          <w:bCs/>
-        </w:rPr>
-        <w:t xml:space="preserve"> </w:t>
-      </w:r>
-      <w:r>
-        <w:t>Intel(R) Core(TM)</w:t>
-      </w:r>
-      <w:r>
-        <w:t xml:space="preserve"> i7</w:t>
-      </w:r>
-      <w:r>
-        <w:t>-</w:t>
-      </w:r>
-      <w:r>
-        <w:t>10610</w:t>
-      </w:r>
-      <w:r>
-        <w:t>U CPU 1.80</w:t>
-      </w:r>
-      <w:r>
-        <w:t xml:space="preserve"> GHz 2.30 GHz</w:t>
-      </w:r>
-      <w:r>
-        <w:t>; RAM 3.95</w:t>
-      </w:r>
-      <w:r>
-        <w:t xml:space="preserve"> GB</w:t>
-      </w:r>
-      <w:r>
-        <w:t>; System type: 64-bit operating system</w:t>
-      </w:r>
     </w:p>
+    <w:tbl>
+      <w:tblPr>
+        <w:tblStyle w:val="TableGrid"/>
+        <w:tblW w:w="0" w:type="auto"/>
+        <w:tblLook w:val="04A0" w:firstRow="1" w:lastRow="0" w:firstColumn="1" w:lastColumn="0" w:noHBand="0" w:noVBand="1"/>
+      </w:tblPr>
+      <w:tblGrid>
+        <w:gridCol w:w="2213"/>
+        <w:gridCol w:w="4777"/>
+      </w:tblGrid>
+      <w:tr>
+        <w:trPr>
+          <w:trHeight w:val="458"/>
+        </w:trPr>
+        <w:tc>
+          <w:tcPr>
+            <w:tcW w:w="2213" w:type="dxa"/>
+          </w:tcPr>
+          <w:p>
+            <w:pPr>
+              <w:rPr>
+                <w:b/>
+                <w:bCs/>
+              </w:rPr>
+            </w:pPr>
+            <w:r>
+              <w:t>Processor</w:t>
+            </w:r>
+          </w:p>
+        </w:tc>
+        <w:tc>
+          <w:tcPr>
+            <w:tcW w:w="4777" w:type="dxa"/>
+          </w:tcPr>
+          <w:p>
+            <w:pPr>
+              <w:rPr>
+                <w:b/>
+                <w:bCs/>
+              </w:rPr>
+            </w:pPr>
+            <w:r>
+              <w:t xml:space="preserve">Intel(R) </w:t>
+            </w:r>
+            <w:proofErr w:type="gramStart"/>
+            <w:r>
+              <w:t>Core(</w:t>
+            </w:r>
+            <w:proofErr w:type="gramEnd"/>
+            <w:r>
+              <w:t>TM)</w:t>
+            </w:r>
+            <w:r>
+              <w:t xml:space="preserve"> i7-10610U CPU 1.80 GHz 2.30 GHz</w:t>
+            </w:r>
+          </w:p>
+        </w:tc>
+      </w:tr>
+      <w:tr>
+        <w:trPr>
+          <w:trHeight w:val="458"/>
+        </w:trPr>
+        <w:tc>
+          <w:tcPr>
+            <w:tcW w:w="2213" w:type="dxa"/>
+          </w:tcPr>
+          <w:p>
+            <w:pPr>
+              <w:rPr>
+                <w:b/>
+                <w:bCs/>
+              </w:rPr>
+            </w:pPr>
+            <w:r>
+              <w:t>RAM</w:t>
+            </w:r>
+          </w:p>
+        </w:tc>
+        <w:tc>
+          <w:tcPr>
+            <w:tcW w:w="4777" w:type="dxa"/>
+          </w:tcPr>
+          <w:p>
+            <w:pPr>
+              <w:rPr>
+                <w:b/>
+                <w:bCs/>
+              </w:rPr>
+            </w:pPr>
+            <w:r>
+              <w:t>3.95 GB</w:t>
+            </w:r>
+          </w:p>
+        </w:tc>
+      </w:tr>
+      <w:tr>
+        <w:trPr>
+          <w:trHeight w:val="458"/>
+        </w:trPr>
+        <w:tc>
+          <w:tcPr>
+            <w:tcW w:w="2213" w:type="dxa"/>
+          </w:tcPr>
+          <w:p>
+            <w:pPr>
+              <w:rPr>
+                <w:b/>
+                <w:bCs/>
+              </w:rPr>
+            </w:pPr>
+            <w:r>
+              <w:t>System type</w:t>
+            </w:r>
+          </w:p>
+        </w:tc>
+        <w:tc>
+          <w:tcPr>
+            <w:tcW w:w="4777" w:type="dxa"/>
+          </w:tcPr>
+          <w:p>
+            <w:pPr>
+              <w:rPr>
+                <w:b/>
+                <w:bCs/>
+              </w:rPr>
+            </w:pPr>
+            <w:r>
+              <w:t>64-bit operating system</w:t>
+            </w:r>
+          </w:p>
+        </w:tc>
+      </w:tr>
+    </w:tbl>
     <w:p/>
     <w:p>
       <w:pPr>
@@ -287,16 +386,6 @@
         </w:rPr>
         <w:t xml:space="preserve"> </w:t>
       </w:r>
-    </w:p>
-    <w:p>
-      <w:pPr>
-        <w:pStyle w:val="ListParagraph"/>
-        <w:rPr>
-          <w:b/>
-          <w:bCs/>
-          <w:lang w:val="ru-RU"/>
-        </w:rPr>
-      </w:pPr>
     </w:p>
     <w:p>
       <w:pPr>
@@ -535,6 +624,13 @@
           <w:b/>
           <w:bCs/>
         </w:rPr>
+        <w:t xml:space="preserve"> </w:t>
+      </w:r>
+      <w:r>
+        <w:rPr>
+          <w:b/>
+          <w:bCs/>
+        </w:rPr>
         <w:br/>
       </w:r>
       <w:r>
@@ -553,6 +649,15 @@
       </w:r>
       <w:r>
         <w:t>Capacity testing</w:t>
+      </w:r>
+      <w:r>
+        <w:t xml:space="preserve">. </w:t>
+      </w:r>
+      <w:r>
+        <w:t>Test was conducted for 80 users</w:t>
+      </w:r>
+      <w:r>
+        <w:t>, ramp-up time is 600 sec, duration 600 sec</w:t>
       </w:r>
     </w:p>
     <w:p>
@@ -589,23 +694,77 @@
         </w:rPr>
         <w:t xml:space="preserve"> </w:t>
       </w:r>
-      <w:r>
-        <w:t xml:space="preserve">Test was conducted for </w:t>
-      </w:r>
-      <w:r>
-        <w:t>80 users</w:t>
-      </w:r>
-      <w:r>
-        <w:t xml:space="preserve">, </w:t>
-      </w:r>
-      <w:r>
-        <w:t>ramp-up</w:t>
-      </w:r>
-      <w:r>
-        <w:t xml:space="preserve"> time is </w:t>
-      </w:r>
-      <w:r>
-        <w:t>600 sec, duration 600 sec</w:t>
+    </w:p>
+    <w:p>
+      <w:pPr>
+        <w:pStyle w:val="ListParagraph"/>
+        <w:rPr>
+          <w:b/>
+          <w:bCs/>
+        </w:rPr>
+      </w:pPr>
+      <w:r>
+        <w:t xml:space="preserve">According to capacity test results the comfort zone is before </w:t>
+      </w:r>
+      <w:r>
+        <w:t>30</w:t>
+      </w:r>
+      <w:r>
+        <w:t xml:space="preserve"> users,</w:t>
+      </w:r>
+      <w:r>
+        <w:t xml:space="preserve"> and the saturation point is around 30 users. </w:t>
+      </w:r>
+      <w:r>
+        <w:t xml:space="preserve"> </w:t>
+      </w:r>
+      <w:r>
+        <w:t>D</w:t>
+      </w:r>
+      <w:r>
+        <w:t xml:space="preserve">egradation zone is between </w:t>
+      </w:r>
+      <w:r>
+        <w:t>30</w:t>
+      </w:r>
+      <w:r>
+        <w:t xml:space="preserve"> and </w:t>
+      </w:r>
+      <w:r>
+        <w:t>3</w:t>
+      </w:r>
+      <w:r>
+        <w:t xml:space="preserve">5 users. Application reaches </w:t>
+      </w:r>
+      <w:r>
+        <w:t>its</w:t>
+      </w:r>
+      <w:r>
+        <w:t xml:space="preserve"> capacity once the users count is </w:t>
+      </w:r>
+      <w:r>
+        <w:t>3</w:t>
+      </w:r>
+      <w:r>
+        <w:t>5.</w:t>
+      </w:r>
+      <w:r>
+        <w:t xml:space="preserve"> Test run w</w:t>
+      </w:r>
+      <w:r>
+        <w:t xml:space="preserve">as conducted </w:t>
+      </w:r>
+      <w:r>
+        <w:t>3</w:t>
+      </w:r>
+      <w:r>
+        <w:t xml:space="preserve"> times, the results</w:t>
+      </w:r>
+      <w:r>
+        <w:t xml:space="preserve"> are reproducible. </w:t>
+      </w:r>
+      <w:r>
+        <w:t xml:space="preserve"> </w:t>
       </w:r>
     </w:p>
     <w:p>
@@ -642,56 +801,214 @@
         </w:rPr>
         <w:t xml:space="preserve"> </w:t>
       </w:r>
-      <w:r>
-        <w:t xml:space="preserve">According to capacity test results the </w:t>
-      </w:r>
-      <w:r>
-        <w:t xml:space="preserve">comfort zone </w:t>
-      </w:r>
-      <w:r>
-        <w:t>is before</w:t>
-      </w:r>
-      <w:r>
-        <w:t xml:space="preserve"> </w:t>
-      </w:r>
-      <w:r>
-        <w:t xml:space="preserve">40 </w:t>
-      </w:r>
-      <w:proofErr w:type="gramStart"/>
-      <w:r>
-        <w:t>users,</w:t>
-      </w:r>
-      <w:proofErr w:type="gramEnd"/>
-      <w:r>
-        <w:t xml:space="preserve"> degradation </w:t>
-      </w:r>
-      <w:r>
-        <w:t xml:space="preserve">zone is between 40 and </w:t>
-      </w:r>
-      <w:r>
-        <w:t>55 users.</w:t>
-      </w:r>
-      <w:r>
-        <w:t xml:space="preserve"> </w:t>
-      </w:r>
-      <w:r>
-        <w:t xml:space="preserve">Application reaches </w:t>
-      </w:r>
-      <w:proofErr w:type="spellStart"/>
-      <w:proofErr w:type="gramStart"/>
-      <w:r>
-        <w:t>it’s</w:t>
-      </w:r>
-      <w:proofErr w:type="spellEnd"/>
-      <w:proofErr w:type="gramEnd"/>
-      <w:r>
-        <w:t xml:space="preserve"> capacity</w:t>
-      </w:r>
-      <w:r>
-        <w:t xml:space="preserve"> </w:t>
-      </w:r>
-      <w:r>
-        <w:t>once the users count bis 55.</w:t>
+    </w:p>
+    <w:p>
+      <w:pPr>
+        <w:pStyle w:val="ListParagraph"/>
+      </w:pPr>
+      <w:r>
+        <w:t xml:space="preserve">According to </w:t>
+      </w:r>
+      <w:r>
+        <w:t xml:space="preserve">3 tests application stays in the comfort zone </w:t>
+      </w:r>
+      <w:r>
+        <w:t xml:space="preserve">while the users count is less </w:t>
+      </w:r>
+      <w:r>
+        <w:t>than</w:t>
+      </w:r>
+      <w:r>
+        <w:t xml:space="preserve"> 30 users</w:t>
+      </w:r>
+      <w:r>
+        <w:t>. In all three cases the errors count increases dramatically</w:t>
+      </w:r>
+      <w:r>
+        <w:t xml:space="preserve"> once the users count reaches 30 users. </w:t>
+      </w:r>
+    </w:p>
+    <w:p>
+      <w:pPr>
+        <w:pStyle w:val="ListParagraph"/>
+        <w:rPr>
+          <w:b/>
+          <w:bCs/>
+        </w:rPr>
+      </w:pPr>
+      <w:r>
+        <w:rPr>
+          <w:b/>
+          <w:bCs/>
+          <w:noProof/>
+        </w:rPr>
+        <w:lastRenderedPageBreak/>
+        <w:drawing>
+          <wp:inline distT="0" distB="0" distL="0" distR="0" wp14:anchorId="505FB2CA" wp14:editId="475A675F">
+            <wp:extent cx="7959134" cy="3817620"/>
+            <wp:effectExtent l="0" t="0" r="3810" b="0"/>
+            <wp:docPr id="1" name="Picture 1" descr="Graphical user interface, chart&#10;&#10;Description automatically generated"/>
+            <wp:cNvGraphicFramePr>
+              <a:graphicFrameLocks xmlns:a="http://schemas.openxmlformats.org/drawingml/2006/main" noChangeAspect="1"/>
+            </wp:cNvGraphicFramePr>
+            <a:graphic xmlns:a="http://schemas.openxmlformats.org/drawingml/2006/main">
+              <a:graphicData uri="http://schemas.openxmlformats.org/drawingml/2006/picture">
+                <pic:pic xmlns:pic="http://schemas.openxmlformats.org/drawingml/2006/picture">
+                  <pic:nvPicPr>
+                    <pic:cNvPr id="1" name="Picture 1" descr="Graphical user interface, chart&#10;&#10;Description automatically generated"/>
+                    <pic:cNvPicPr/>
+                  </pic:nvPicPr>
+                  <pic:blipFill>
+                    <a:blip r:embed="rId13">
+                      <a:extLst>
+                        <a:ext uri="{28A0092B-C50C-407E-A947-70E740481C1C}">
+                          <a14:useLocalDpi xmlns:a14="http://schemas.microsoft.com/office/drawing/2010/main" val="0"/>
+                        </a:ext>
+                      </a:extLst>
+                    </a:blip>
+                    <a:stretch>
+                      <a:fillRect/>
+                    </a:stretch>
+                  </pic:blipFill>
+                  <pic:spPr>
+                    <a:xfrm>
+                      <a:off x="0" y="0"/>
+                      <a:ext cx="7974737" cy="3825104"/>
+                    </a:xfrm>
+                    <a:prstGeom prst="rect">
+                      <a:avLst/>
+                    </a:prstGeom>
+                  </pic:spPr>
+                </pic:pic>
+              </a:graphicData>
+            </a:graphic>
+          </wp:inline>
+        </w:drawing>
+      </w:r>
+    </w:p>
+    <w:p>
+      <w:pPr>
+        <w:pStyle w:val="ListParagraph"/>
+        <w:rPr>
+          <w:b/>
+          <w:bCs/>
+        </w:rPr>
+      </w:pPr>
+    </w:p>
+    <w:p>
+      <w:pPr>
+        <w:pStyle w:val="ListParagraph"/>
+        <w:rPr>
+          <w:b/>
+          <w:bCs/>
+        </w:rPr>
+      </w:pPr>
+      <w:r>
+        <w:rPr>
+          <w:b/>
+          <w:bCs/>
+          <w:noProof/>
+        </w:rPr>
+        <w:lastRenderedPageBreak/>
+        <w:drawing>
+          <wp:inline distT="0" distB="0" distL="0" distR="0" wp14:anchorId="31EB2153" wp14:editId="7462C09D">
+            <wp:extent cx="8012749" cy="3822192"/>
+            <wp:effectExtent l="0" t="0" r="7620" b="6985"/>
+            <wp:docPr id="2" name="Picture 2" descr="Graphical user interface&#10;&#10;Description automatically generated"/>
+            <wp:cNvGraphicFramePr>
+              <a:graphicFrameLocks xmlns:a="http://schemas.openxmlformats.org/drawingml/2006/main" noChangeAspect="1"/>
+            </wp:cNvGraphicFramePr>
+            <a:graphic xmlns:a="http://schemas.openxmlformats.org/drawingml/2006/main">
+              <a:graphicData uri="http://schemas.openxmlformats.org/drawingml/2006/picture">
+                <pic:pic xmlns:pic="http://schemas.openxmlformats.org/drawingml/2006/picture">
+                  <pic:nvPicPr>
+                    <pic:cNvPr id="2" name="Picture 2" descr="Graphical user interface&#10;&#10;Description automatically generated"/>
+                    <pic:cNvPicPr/>
+                  </pic:nvPicPr>
+                  <pic:blipFill>
+                    <a:blip r:embed="rId14">
+                      <a:extLst>
+                        <a:ext uri="{28A0092B-C50C-407E-A947-70E740481C1C}">
+                          <a14:useLocalDpi xmlns:a14="http://schemas.microsoft.com/office/drawing/2010/main" val="0"/>
+                        </a:ext>
+                      </a:extLst>
+                    </a:blip>
+                    <a:stretch>
+                      <a:fillRect/>
+                    </a:stretch>
+                  </pic:blipFill>
+                  <pic:spPr>
+                    <a:xfrm>
+                      <a:off x="0" y="0"/>
+                      <a:ext cx="8012749" cy="3822192"/>
+                    </a:xfrm>
+                    <a:prstGeom prst="rect">
+                      <a:avLst/>
+                    </a:prstGeom>
+                  </pic:spPr>
+                </pic:pic>
+              </a:graphicData>
+            </a:graphic>
+          </wp:inline>
+        </w:drawing>
+      </w:r>
+    </w:p>
+    <w:p>
+      <w:pPr>
+        <w:ind w:left="360"/>
+        <w:rPr>
+          <w:b/>
+          <w:bCs/>
+        </w:rPr>
+      </w:pPr>
+      <w:r>
+        <w:rPr>
+          <w:b/>
+          <w:bCs/>
+          <w:noProof/>
+        </w:rPr>
+        <w:lastRenderedPageBreak/>
+        <w:drawing>
+          <wp:inline distT="0" distB="0" distL="0" distR="0" wp14:anchorId="6A5F7FBA" wp14:editId="55430F47">
+            <wp:extent cx="7989486" cy="3822192"/>
+            <wp:effectExtent l="0" t="0" r="0" b="6985"/>
+            <wp:docPr id="3" name="Picture 3" descr="Graphical user interface, chart, line chart&#10;&#10;Description automatically generated"/>
+            <wp:cNvGraphicFramePr>
+              <a:graphicFrameLocks xmlns:a="http://schemas.openxmlformats.org/drawingml/2006/main" noChangeAspect="1"/>
+            </wp:cNvGraphicFramePr>
+            <a:graphic xmlns:a="http://schemas.openxmlformats.org/drawingml/2006/main">
+              <a:graphicData uri="http://schemas.openxmlformats.org/drawingml/2006/picture">
+                <pic:pic xmlns:pic="http://schemas.openxmlformats.org/drawingml/2006/picture">
+                  <pic:nvPicPr>
+                    <pic:cNvPr id="3" name="Picture 3" descr="Graphical user interface, chart, line chart&#10;&#10;Description automatically generated"/>
+                    <pic:cNvPicPr/>
+                  </pic:nvPicPr>
+                  <pic:blipFill>
+                    <a:blip r:embed="rId15">
+                      <a:extLst>
+                        <a:ext uri="{28A0092B-C50C-407E-A947-70E740481C1C}">
+                          <a14:useLocalDpi xmlns:a14="http://schemas.microsoft.com/office/drawing/2010/main" val="0"/>
+                        </a:ext>
+                      </a:extLst>
+                    </a:blip>
+                    <a:stretch>
+                      <a:fillRect/>
+                    </a:stretch>
+                  </pic:blipFill>
+                  <pic:spPr>
+                    <a:xfrm>
+                      <a:off x="0" y="0"/>
+                      <a:ext cx="7989486" cy="3822192"/>
+                    </a:xfrm>
+                    <a:prstGeom prst="rect">
+                      <a:avLst/>
+                    </a:prstGeom>
+                  </pic:spPr>
+                </pic:pic>
+              </a:graphicData>
+            </a:graphic>
+          </wp:inline>
+        </w:drawing>
       </w:r>
     </w:p>
     <w:p>
@@ -751,7 +1068,7 @@
           <w:i/>
           <w:iCs/>
         </w:rPr>
-        <w:t>100</w:t>
+        <w:t>220</w:t>
       </w:r>
       <w:r>
         <w:rPr>
@@ -776,7 +1093,7 @@
           <w:i/>
           <w:iCs/>
         </w:rPr>
-        <w:t>55</w:t>
+        <w:t>30</w:t>
       </w:r>
       <w:r>
         <w:rPr>
@@ -793,18 +1110,25 @@
           <w:i/>
           <w:iCs/>
         </w:rPr>
-        <w:t>4</w:t>
+        <w:t>50</w:t>
       </w:r>
       <w:r>
         <w:rPr>
           <w:i/>
           <w:iCs/>
         </w:rPr>
-        <w:t>0 requests per second</w:t>
+        <w:t>-60</w:t>
+      </w:r>
+      <w:r>
+        <w:rPr>
+          <w:i/>
+          <w:iCs/>
+        </w:rPr>
+        <w:t xml:space="preserve"> requests per second</w:t>
       </w:r>
     </w:p>
     <w:sectPr>
-      <w:footerReference w:type="default" r:id="rId13"/>
+      <w:footerReference w:type="default" r:id="rId16"/>
       <w:pgSz w:w="15840" w:h="12240" w:orient="landscape" w:code="1"/>
       <w:pgMar w:top="720" w:right="720" w:bottom="720" w:left="720" w:header="720" w:footer="720" w:gutter="0"/>
       <w:cols w:space="720"/>
@@ -2090,6 +2414,7 @@
   <w:style w:type="character" w:default="1" w:styleId="DefaultParagraphFont">
     <w:name w:val="Default Paragraph Font"/>
     <w:uiPriority w:val="1"/>
+    <w:semiHidden/>
     <w:unhideWhenUsed/>
   </w:style>
   <w:style w:type="table" w:default="1" w:styleId="TableNormal">
@@ -2486,18 +2811,18 @@
 </file>
 
 <file path=customXml/item1.xml><?xml version="1.0" encoding="utf-8"?>
-<p:properties xmlns:p="http://schemas.microsoft.com/office/2006/metadata/properties" xmlns:xsi="http://www.w3.org/2001/XMLSchema-instance" xmlns:pc="http://schemas.microsoft.com/office/infopath/2007/PartnerControls">
-  <documentManagement/>
-</p:properties>
-</file>
-
-<file path=customXml/item2.xml><?xml version="1.0" encoding="utf-8"?>
 <?mso-contentType ?>
 <FormTemplates xmlns="http://schemas.microsoft.com/sharepoint/v3/contenttype/forms">
   <Display>DocumentLibraryForm</Display>
   <Edit>DocumentLibraryForm</Edit>
   <New>DocumentLibraryForm</New>
 </FormTemplates>
+</file>
+
+<file path=customXml/item2.xml><?xml version="1.0" encoding="utf-8"?>
+<p:properties xmlns:p="http://schemas.microsoft.com/office/2006/metadata/properties" xmlns:xsi="http://www.w3.org/2001/XMLSchema-instance" xmlns:pc="http://schemas.microsoft.com/office/infopath/2007/PartnerControls">
+  <documentManagement/>
+</p:properties>
 </file>
 
 <file path=customXml/item3.xml><?xml version="1.0" encoding="utf-8"?>
@@ -2659,18 +2984,18 @@
 </file>
 
 <file path=customXml/itemProps1.xml><?xml version="1.0" encoding="utf-8"?>
-<ds:datastoreItem xmlns:ds="http://schemas.openxmlformats.org/officeDocument/2006/customXml" ds:itemID="{B4D6B972-CEB3-4F1B-A0B3-02BA96D34A72}">
+<ds:datastoreItem xmlns:ds="http://schemas.openxmlformats.org/officeDocument/2006/customXml" ds:itemID="{F17F8FA8-F363-4484-823A-830E96C60159}">
   <ds:schemaRefs>
-    <ds:schemaRef ds:uri="http://schemas.microsoft.com/office/2006/metadata/properties"/>
-    <ds:schemaRef ds:uri="http://schemas.microsoft.com/office/infopath/2007/PartnerControls"/>
+    <ds:schemaRef ds:uri="http://schemas.microsoft.com/sharepoint/v3/contenttype/forms"/>
   </ds:schemaRefs>
 </ds:datastoreItem>
 </file>
 
 <file path=customXml/itemProps2.xml><?xml version="1.0" encoding="utf-8"?>
-<ds:datastoreItem xmlns:ds="http://schemas.openxmlformats.org/officeDocument/2006/customXml" ds:itemID="{F17F8FA8-F363-4484-823A-830E96C60159}">
+<ds:datastoreItem xmlns:ds="http://schemas.openxmlformats.org/officeDocument/2006/customXml" ds:itemID="{B4D6B972-CEB3-4F1B-A0B3-02BA96D34A72}">
   <ds:schemaRefs>
-    <ds:schemaRef ds:uri="http://schemas.microsoft.com/sharepoint/v3/contenttype/forms"/>
+    <ds:schemaRef ds:uri="http://schemas.microsoft.com/office/2006/metadata/properties"/>
+    <ds:schemaRef ds:uri="http://schemas.microsoft.com/office/infopath/2007/PartnerControls"/>
   </ds:schemaRefs>
 </ds:datastoreItem>
 </file>

</xml_diff>

<commit_message>
Capacity test 2nd iteration
</commit_message>
<xml_diff>
--- a/Task 3/Load_test_report.docx
+++ b/Task 3/Load_test_report.docx
@@ -70,7 +70,10 @@
         <w:t xml:space="preserve"> </w:t>
       </w:r>
       <w:r>
-        <w:t>05.05.2022</w:t>
+        <w:t>21</w:t>
+      </w:r>
+      <w:r>
+        <w:t>.05.2022</w:t>
       </w:r>
     </w:p>
     <w:p>
@@ -291,6 +294,34 @@
           </w:p>
         </w:tc>
       </w:tr>
+      <w:tr>
+        <w:trPr>
+          <w:trHeight w:val="458"/>
+        </w:trPr>
+        <w:tc>
+          <w:tcPr>
+            <w:tcW w:w="2213" w:type="dxa"/>
+          </w:tcPr>
+          <w:p>
+            <w:r>
+              <w:t>Operating System</w:t>
+            </w:r>
+          </w:p>
+        </w:tc>
+        <w:tc>
+          <w:tcPr>
+            <w:tcW w:w="4777" w:type="dxa"/>
+          </w:tcPr>
+          <w:p>
+            <w:r>
+              <w:t>Windows 10 Enterprise</w:t>
+            </w:r>
+            <w:r>
+              <w:t xml:space="preserve"> 21H1</w:t>
+            </w:r>
+          </w:p>
+        </w:tc>
+      </w:tr>
     </w:tbl>
     <w:p/>
     <w:p>
@@ -657,7 +688,34 @@
         <w:t>Test was conducted for 80 users</w:t>
       </w:r>
       <w:r>
-        <w:t>, ramp-up time is 600 sec, duration 600 sec</w:t>
+        <w:t xml:space="preserve">, ramp-up time is </w:t>
+      </w:r>
+      <w:r>
+        <w:t>1200</w:t>
+      </w:r>
+      <w:r>
+        <w:t xml:space="preserve"> sec, duration </w:t>
+      </w:r>
+      <w:r>
+        <w:t>1200</w:t>
+      </w:r>
+      <w:r>
+        <w:t xml:space="preserve"> sec</w:t>
+      </w:r>
+      <w:r>
+        <w:t xml:space="preserve">, </w:t>
+      </w:r>
+      <w:r>
+        <w:t xml:space="preserve">constant delay between requests 2 sec with deviation </w:t>
+      </w:r>
+      <w:r>
+        <w:t>0.</w:t>
+      </w:r>
+      <w:r>
+        <w:t xml:space="preserve">10 </w:t>
+      </w:r>
+      <w:r>
+        <w:t>sec.</w:t>
       </w:r>
     </w:p>
     <w:p>
@@ -707,13 +765,22 @@
         <w:t xml:space="preserve">According to capacity test results the comfort zone is before </w:t>
       </w:r>
       <w:r>
-        <w:t>30</w:t>
+        <w:t>55</w:t>
       </w:r>
       <w:r>
         <w:t xml:space="preserve"> users,</w:t>
       </w:r>
       <w:r>
-        <w:t xml:space="preserve"> and the saturation point is around 30 users. </w:t>
+        <w:t xml:space="preserve"> and the saturation point is around </w:t>
+      </w:r>
+      <w:r>
+        <w:t>50-</w:t>
+      </w:r>
+      <w:r>
+        <w:t>55</w:t>
+      </w:r>
+      <w:r>
+        <w:t xml:space="preserve"> users. </w:t>
       </w:r>
       <w:r>
         <w:t xml:space="preserve"> </w:t>
@@ -725,13 +792,16 @@
         <w:t xml:space="preserve">egradation zone is between </w:t>
       </w:r>
       <w:r>
-        <w:t>30</w:t>
-      </w:r>
-      <w:r>
-        <w:t xml:space="preserve"> and </w:t>
-      </w:r>
-      <w:r>
-        <w:t>3</w:t>
+        <w:t>55</w:t>
+      </w:r>
+      <w:r>
+        <w:t xml:space="preserve"> </w:t>
+      </w:r>
+      <w:r>
+        <w:t xml:space="preserve">and </w:t>
+      </w:r>
+      <w:r>
+        <w:t>6</w:t>
       </w:r>
       <w:r>
         <w:t xml:space="preserve">5 users. Application reaches </w:t>
@@ -743,10 +813,10 @@
         <w:t xml:space="preserve"> capacity once the users count is </w:t>
       </w:r>
       <w:r>
-        <w:t>3</w:t>
-      </w:r>
-      <w:r>
-        <w:t>5.</w:t>
+        <w:t>65-70</w:t>
+      </w:r>
+      <w:r>
+        <w:t>.</w:t>
       </w:r>
       <w:r>
         <w:t xml:space="preserve"> Test run w</w:t>
@@ -755,7 +825,7 @@
         <w:t xml:space="preserve">as conducted </w:t>
       </w:r>
       <w:r>
-        <w:t>3</w:t>
+        <w:t>2</w:t>
       </w:r>
       <w:r>
         <w:t xml:space="preserve"> times, the results</w:t>
@@ -810,7 +880,10 @@
         <w:t xml:space="preserve">According to </w:t>
       </w:r>
       <w:r>
-        <w:t xml:space="preserve">3 tests application stays in the comfort zone </w:t>
+        <w:t>2</w:t>
+      </w:r>
+      <w:r>
+        <w:t xml:space="preserve"> tests application stays in the comfort zone </w:t>
       </w:r>
       <w:r>
         <w:t xml:space="preserve">while the users count is less </w:t>
@@ -819,13 +892,25 @@
         <w:t>than</w:t>
       </w:r>
       <w:r>
-        <w:t xml:space="preserve"> 30 users</w:t>
+        <w:t xml:space="preserve"> </w:t>
+      </w:r>
+      <w:r>
+        <w:t>55</w:t>
+      </w:r>
+      <w:r>
+        <w:t xml:space="preserve"> users</w:t>
       </w:r>
       <w:r>
         <w:t>. In all three cases the errors count increases dramatically</w:t>
       </w:r>
       <w:r>
-        <w:t xml:space="preserve"> once the users count reaches 30 users. </w:t>
+        <w:t xml:space="preserve"> once the users count reaches </w:t>
+      </w:r>
+      <w:r>
+        <w:t>50-55</w:t>
+      </w:r>
+      <w:r>
+        <w:t xml:space="preserve"> users. </w:t>
       </w:r>
     </w:p>
     <w:p>
@@ -836,6 +921,24 @@
           <w:bCs/>
         </w:rPr>
       </w:pPr>
+    </w:p>
+    <w:p>
+      <w:pPr>
+        <w:pStyle w:val="ListParagraph"/>
+        <w:rPr>
+          <w:b/>
+          <w:bCs/>
+        </w:rPr>
+      </w:pPr>
+    </w:p>
+    <w:p>
+      <w:pPr>
+        <w:pStyle w:val="ListParagraph"/>
+        <w:rPr>
+          <w:b/>
+          <w:bCs/>
+        </w:rPr>
+      </w:pPr>
       <w:r>
         <w:rPr>
           <w:b/>
@@ -844,10 +947,10 @@
         </w:rPr>
         <w:lastRenderedPageBreak/>
         <w:drawing>
-          <wp:inline distT="0" distB="0" distL="0" distR="0" wp14:anchorId="505FB2CA" wp14:editId="475A675F">
-            <wp:extent cx="7959134" cy="3817620"/>
-            <wp:effectExtent l="0" t="0" r="3810" b="0"/>
-            <wp:docPr id="1" name="Picture 1" descr="Graphical user interface, chart&#10;&#10;Description automatically generated"/>
+          <wp:inline distT="0" distB="0" distL="0" distR="0" wp14:anchorId="6991EFB8" wp14:editId="33866E4C">
+            <wp:extent cx="8666683" cy="4404360"/>
+            <wp:effectExtent l="0" t="0" r="1270" b="0"/>
+            <wp:docPr id="5" name="Picture 5" descr="Chart&#10;&#10;Description automatically generated"/>
             <wp:cNvGraphicFramePr>
               <a:graphicFrameLocks xmlns:a="http://schemas.openxmlformats.org/drawingml/2006/main" noChangeAspect="1"/>
             </wp:cNvGraphicFramePr>
@@ -855,7 +958,7 @@
               <a:graphicData uri="http://schemas.openxmlformats.org/drawingml/2006/picture">
                 <pic:pic xmlns:pic="http://schemas.openxmlformats.org/drawingml/2006/picture">
                   <pic:nvPicPr>
-                    <pic:cNvPr id="1" name="Picture 1" descr="Graphical user interface, chart&#10;&#10;Description automatically generated"/>
+                    <pic:cNvPr id="5" name="Picture 5" descr="Chart&#10;&#10;Description automatically generated"/>
                     <pic:cNvPicPr/>
                   </pic:nvPicPr>
                   <pic:blipFill>
@@ -873,7 +976,7 @@
                   <pic:spPr>
                     <a:xfrm>
                       <a:off x="0" y="0"/>
-                      <a:ext cx="7974737" cy="3825104"/>
+                      <a:ext cx="8669554" cy="4405819"/>
                     </a:xfrm>
                     <a:prstGeom prst="rect">
                       <a:avLst/>
@@ -888,7 +991,7 @@
     </w:p>
     <w:p>
       <w:pPr>
-        <w:pStyle w:val="ListParagraph"/>
+        <w:ind w:left="360"/>
         <w:rPr>
           <w:b/>
           <w:bCs/>
@@ -897,7 +1000,8 @@
     </w:p>
     <w:p>
       <w:pPr>
-        <w:pStyle w:val="ListParagraph"/>
+        <w:ind w:firstLine="720"/>
+        <w:jc w:val="both"/>
         <w:rPr>
           <w:b/>
           <w:bCs/>
@@ -911,10 +1015,10 @@
         </w:rPr>
         <w:lastRenderedPageBreak/>
         <w:drawing>
-          <wp:inline distT="0" distB="0" distL="0" distR="0" wp14:anchorId="31EB2153" wp14:editId="7462C09D">
-            <wp:extent cx="8012749" cy="3822192"/>
-            <wp:effectExtent l="0" t="0" r="7620" b="6985"/>
-            <wp:docPr id="2" name="Picture 2" descr="Graphical user interface&#10;&#10;Description automatically generated"/>
+          <wp:inline distT="0" distB="0" distL="0" distR="0" wp14:anchorId="3DB120CA" wp14:editId="08264827">
+            <wp:extent cx="7757160" cy="3672800"/>
+            <wp:effectExtent l="0" t="0" r="0" b="4445"/>
+            <wp:docPr id="6" name="Picture 6" descr="A picture containing text&#10;&#10;Description automatically generated"/>
             <wp:cNvGraphicFramePr>
               <a:graphicFrameLocks xmlns:a="http://schemas.openxmlformats.org/drawingml/2006/main" noChangeAspect="1"/>
             </wp:cNvGraphicFramePr>
@@ -922,7 +1026,7 @@
               <a:graphicData uri="http://schemas.openxmlformats.org/drawingml/2006/picture">
                 <pic:pic xmlns:pic="http://schemas.openxmlformats.org/drawingml/2006/picture">
                   <pic:nvPicPr>
-                    <pic:cNvPr id="2" name="Picture 2" descr="Graphical user interface&#10;&#10;Description automatically generated"/>
+                    <pic:cNvPr id="6" name="Picture 6" descr="A picture containing text&#10;&#10;Description automatically generated"/>
                     <pic:cNvPicPr/>
                   </pic:nvPicPr>
                   <pic:blipFill>
@@ -940,7 +1044,7 @@
                   <pic:spPr>
                     <a:xfrm>
                       <a:off x="0" y="0"/>
-                      <a:ext cx="8012749" cy="3822192"/>
+                      <a:ext cx="7764775" cy="3676406"/>
                     </a:xfrm>
                     <a:prstGeom prst="rect">
                       <a:avLst/>
@@ -955,74 +1059,6 @@
     </w:p>
     <w:p>
       <w:pPr>
-        <w:ind w:left="360"/>
-        <w:rPr>
-          <w:b/>
-          <w:bCs/>
-        </w:rPr>
-      </w:pPr>
-      <w:r>
-        <w:rPr>
-          <w:b/>
-          <w:bCs/>
-          <w:noProof/>
-        </w:rPr>
-        <w:lastRenderedPageBreak/>
-        <w:drawing>
-          <wp:inline distT="0" distB="0" distL="0" distR="0" wp14:anchorId="6A5F7FBA" wp14:editId="55430F47">
-            <wp:extent cx="7989486" cy="3822192"/>
-            <wp:effectExtent l="0" t="0" r="0" b="6985"/>
-            <wp:docPr id="3" name="Picture 3" descr="Graphical user interface, chart, line chart&#10;&#10;Description automatically generated"/>
-            <wp:cNvGraphicFramePr>
-              <a:graphicFrameLocks xmlns:a="http://schemas.openxmlformats.org/drawingml/2006/main" noChangeAspect="1"/>
-            </wp:cNvGraphicFramePr>
-            <a:graphic xmlns:a="http://schemas.openxmlformats.org/drawingml/2006/main">
-              <a:graphicData uri="http://schemas.openxmlformats.org/drawingml/2006/picture">
-                <pic:pic xmlns:pic="http://schemas.openxmlformats.org/drawingml/2006/picture">
-                  <pic:nvPicPr>
-                    <pic:cNvPr id="3" name="Picture 3" descr="Graphical user interface, chart, line chart&#10;&#10;Description automatically generated"/>
-                    <pic:cNvPicPr/>
-                  </pic:nvPicPr>
-                  <pic:blipFill>
-                    <a:blip r:embed="rId15">
-                      <a:extLst>
-                        <a:ext uri="{28A0092B-C50C-407E-A947-70E740481C1C}">
-                          <a14:useLocalDpi xmlns:a14="http://schemas.microsoft.com/office/drawing/2010/main" val="0"/>
-                        </a:ext>
-                      </a:extLst>
-                    </a:blip>
-                    <a:stretch>
-                      <a:fillRect/>
-                    </a:stretch>
-                  </pic:blipFill>
-                  <pic:spPr>
-                    <a:xfrm>
-                      <a:off x="0" y="0"/>
-                      <a:ext cx="7989486" cy="3822192"/>
-                    </a:xfrm>
-                    <a:prstGeom prst="rect">
-                      <a:avLst/>
-                    </a:prstGeom>
-                  </pic:spPr>
-                </pic:pic>
-              </a:graphicData>
-            </a:graphic>
-          </wp:inline>
-        </w:drawing>
-      </w:r>
-    </w:p>
-    <w:p>
-      <w:pPr>
-        <w:ind w:firstLine="720"/>
-        <w:jc w:val="both"/>
-        <w:rPr>
-          <w:b/>
-          <w:bCs/>
-        </w:rPr>
-      </w:pPr>
-    </w:p>
-    <w:p>
-      <w:pPr>
         <w:pStyle w:val="ListParagraph"/>
         <w:numPr>
           <w:ilvl w:val="0"/>
@@ -1068,7 +1104,7 @@
           <w:i/>
           <w:iCs/>
         </w:rPr>
-        <w:t>220</w:t>
+        <w:t>1080</w:t>
       </w:r>
       <w:r>
         <w:rPr>
@@ -1093,7 +1129,7 @@
           <w:i/>
           <w:iCs/>
         </w:rPr>
-        <w:t>30</w:t>
+        <w:t>50</w:t>
       </w:r>
       <w:r>
         <w:rPr>
@@ -1110,25 +1146,18 @@
           <w:i/>
           <w:iCs/>
         </w:rPr>
-        <w:t>50</w:t>
+        <w:t>90-100</w:t>
       </w:r>
       <w:r>
         <w:rPr>
           <w:i/>
           <w:iCs/>
         </w:rPr>
-        <w:t>-60</w:t>
-      </w:r>
-      <w:r>
-        <w:rPr>
-          <w:i/>
-          <w:iCs/>
-        </w:rPr>
         <w:t xml:space="preserve"> requests per second</w:t>
       </w:r>
     </w:p>
     <w:sectPr>
-      <w:footerReference w:type="default" r:id="rId16"/>
+      <w:footerReference w:type="default" r:id="rId15"/>
       <w:pgSz w:w="15840" w:h="12240" w:orient="landscape" w:code="1"/>
       <w:pgMar w:top="720" w:right="720" w:bottom="720" w:left="720" w:header="720" w:footer="720" w:gutter="0"/>
       <w:cols w:space="720"/>
@@ -1985,28 +2014,28 @@
       </w:pPr>
     </w:lvl>
   </w:abstractNum>
-  <w:num w:numId="1">
+  <w:num w:numId="1" w16cid:durableId="2085641896">
     <w:abstractNumId w:val="6"/>
   </w:num>
-  <w:num w:numId="2">
+  <w:num w:numId="2" w16cid:durableId="139275448">
     <w:abstractNumId w:val="3"/>
   </w:num>
-  <w:num w:numId="3">
+  <w:num w:numId="3" w16cid:durableId="2082480708">
     <w:abstractNumId w:val="0"/>
   </w:num>
-  <w:num w:numId="4">
+  <w:num w:numId="4" w16cid:durableId="969164252">
     <w:abstractNumId w:val="5"/>
   </w:num>
-  <w:num w:numId="5">
+  <w:num w:numId="5" w16cid:durableId="725640460">
     <w:abstractNumId w:val="7"/>
   </w:num>
-  <w:num w:numId="6">
+  <w:num w:numId="6" w16cid:durableId="1839153356">
     <w:abstractNumId w:val="1"/>
   </w:num>
-  <w:num w:numId="7">
+  <w:num w:numId="7" w16cid:durableId="1785271033">
     <w:abstractNumId w:val="4"/>
   </w:num>
-  <w:num w:numId="8">
+  <w:num w:numId="8" w16cid:durableId="1724056821">
     <w:abstractNumId w:val="2"/>
   </w:num>
 </w:numbering>
@@ -2811,18 +2840,18 @@
 </file>
 
 <file path=customXml/item1.xml><?xml version="1.0" encoding="utf-8"?>
+<p:properties xmlns:p="http://schemas.microsoft.com/office/2006/metadata/properties" xmlns:xsi="http://www.w3.org/2001/XMLSchema-instance" xmlns:pc="http://schemas.microsoft.com/office/infopath/2007/PartnerControls">
+  <documentManagement/>
+</p:properties>
+</file>
+
+<file path=customXml/item2.xml><?xml version="1.0" encoding="utf-8"?>
 <?mso-contentType ?>
 <FormTemplates xmlns="http://schemas.microsoft.com/sharepoint/v3/contenttype/forms">
   <Display>DocumentLibraryForm</Display>
   <Edit>DocumentLibraryForm</Edit>
   <New>DocumentLibraryForm</New>
 </FormTemplates>
-</file>
-
-<file path=customXml/item2.xml><?xml version="1.0" encoding="utf-8"?>
-<p:properties xmlns:p="http://schemas.microsoft.com/office/2006/metadata/properties" xmlns:xsi="http://www.w3.org/2001/XMLSchema-instance" xmlns:pc="http://schemas.microsoft.com/office/infopath/2007/PartnerControls">
-  <documentManagement/>
-</p:properties>
 </file>
 
 <file path=customXml/item3.xml><?xml version="1.0" encoding="utf-8"?>
@@ -2984,18 +3013,18 @@
 </file>
 
 <file path=customXml/itemProps1.xml><?xml version="1.0" encoding="utf-8"?>
-<ds:datastoreItem xmlns:ds="http://schemas.openxmlformats.org/officeDocument/2006/customXml" ds:itemID="{F17F8FA8-F363-4484-823A-830E96C60159}">
+<ds:datastoreItem xmlns:ds="http://schemas.openxmlformats.org/officeDocument/2006/customXml" ds:itemID="{B4D6B972-CEB3-4F1B-A0B3-02BA96D34A72}">
   <ds:schemaRefs>
-    <ds:schemaRef ds:uri="http://schemas.microsoft.com/sharepoint/v3/contenttype/forms"/>
+    <ds:schemaRef ds:uri="http://schemas.microsoft.com/office/2006/metadata/properties"/>
+    <ds:schemaRef ds:uri="http://schemas.microsoft.com/office/infopath/2007/PartnerControls"/>
   </ds:schemaRefs>
 </ds:datastoreItem>
 </file>
 
 <file path=customXml/itemProps2.xml><?xml version="1.0" encoding="utf-8"?>
-<ds:datastoreItem xmlns:ds="http://schemas.openxmlformats.org/officeDocument/2006/customXml" ds:itemID="{B4D6B972-CEB3-4F1B-A0B3-02BA96D34A72}">
+<ds:datastoreItem xmlns:ds="http://schemas.openxmlformats.org/officeDocument/2006/customXml" ds:itemID="{F17F8FA8-F363-4484-823A-830E96C60159}">
   <ds:schemaRefs>
-    <ds:schemaRef ds:uri="http://schemas.microsoft.com/office/2006/metadata/properties"/>
-    <ds:schemaRef ds:uri="http://schemas.microsoft.com/office/infopath/2007/PartnerControls"/>
+    <ds:schemaRef ds:uri="http://schemas.microsoft.com/sharepoint/v3/contenttype/forms"/>
   </ds:schemaRefs>
 </ds:datastoreItem>
 </file>

</xml_diff>